<commit_message>
body class added in the header.php file
</commit_message>
<xml_diff>
--- a/practise.docx
+++ b/practise.docx
@@ -11,11 +11,13 @@
         </w:numPr>
         <w:rPr>
           <w:rFonts w:cstheme="minorHAnsi"/>
+          <w:highlight w:val="yellow"/>
         </w:rPr>
       </w:pPr>
       <w:r>
         <w:rPr>
           <w:rFonts w:cstheme="minorHAnsi"/>
+          <w:highlight w:val="yellow"/>
         </w:rPr>
         <w:t xml:space="preserve">At first we need to take screenshot.png, </w:t>
       </w:r>
@@ -27,15 +29,19 @@
           <w:rFonts w:cstheme="minorHAnsi"/>
         </w:rPr>
       </w:pPr>
+      <w:proofErr w:type="spellStart"/>
       <w:r>
         <w:rPr>
           <w:rFonts w:cstheme="minorHAnsi"/>
+          <w:highlight w:val="yellow"/>
         </w:rPr>
         <w:t>index.php</w:t>
       </w:r>
+      <w:proofErr w:type="spellEnd"/>
       <w:r>
         <w:rPr>
           <w:rFonts w:cstheme="minorHAnsi"/>
+          <w:highlight w:val="yellow"/>
         </w:rPr>
         <w:t>:</w:t>
       </w:r>
@@ -136,8 +142,17 @@
           <w:rFonts w:eastAsia="Times New Roman" w:cstheme="minorHAnsi"/>
           <w:color w:val="6A9955"/>
         </w:rPr>
-        <w:t xml:space="preserve"> Practise</w:t>
-      </w:r>
+        <w:t xml:space="preserve"> </w:t>
+      </w:r>
+      <w:proofErr w:type="spellStart"/>
+      <w:r>
+        <w:rPr>
+          <w:rFonts w:eastAsia="Times New Roman" w:cstheme="minorHAnsi"/>
+          <w:color w:val="6A9955"/>
+        </w:rPr>
+        <w:t>Practise</w:t>
+      </w:r>
+      <w:proofErr w:type="spellEnd"/>
     </w:p>
     <w:p>
       <w:pPr>
@@ -165,6 +180,7 @@
           <w:color w:val="D4D4D4"/>
         </w:rPr>
       </w:pPr>
+      <w:proofErr w:type="spellStart"/>
       <w:r>
         <w:rPr>
           <w:rFonts w:eastAsia="Times New Roman" w:cstheme="minorHAnsi"/>
@@ -172,6 +188,7 @@
         </w:rPr>
         <w:t>get_header</w:t>
       </w:r>
+      <w:proofErr w:type="spellEnd"/>
       <w:r>
         <w:rPr>
           <w:rFonts w:eastAsia="Times New Roman" w:cstheme="minorHAnsi"/>
@@ -270,7 +287,23 @@
           <w:rFonts w:eastAsia="Times New Roman" w:cstheme="minorHAnsi"/>
           <w:color w:val="D4D4D4"/>
         </w:rPr>
-        <w:t>    Practise Content</w:t>
+        <w:t xml:space="preserve">    </w:t>
+      </w:r>
+      <w:proofErr w:type="spellStart"/>
+      <w:r>
+        <w:rPr>
+          <w:rFonts w:eastAsia="Times New Roman" w:cstheme="minorHAnsi"/>
+          <w:color w:val="D4D4D4"/>
+        </w:rPr>
+        <w:t>Practise</w:t>
+      </w:r>
+      <w:proofErr w:type="spellEnd"/>
+      <w:r>
+        <w:rPr>
+          <w:rFonts w:eastAsia="Times New Roman" w:cstheme="minorHAnsi"/>
+          <w:color w:val="D4D4D4"/>
+        </w:rPr>
+        <w:t xml:space="preserve"> Content</w:t>
       </w:r>
     </w:p>
     <w:p>
@@ -330,6 +363,7 @@
           <w:color w:val="D4D4D4"/>
         </w:rPr>
       </w:pPr>
+      <w:proofErr w:type="spellStart"/>
       <w:r>
         <w:rPr>
           <w:rFonts w:eastAsia="Times New Roman" w:cstheme="minorHAnsi"/>
@@ -337,6 +371,7 @@
         </w:rPr>
         <w:t>get_footer</w:t>
       </w:r>
+      <w:proofErr w:type="spellEnd"/>
       <w:r>
         <w:rPr>
           <w:rFonts w:eastAsia="Times New Roman" w:cstheme="minorHAnsi"/>
@@ -360,15 +395,19 @@
           <w:rFonts w:cstheme="minorHAnsi"/>
         </w:rPr>
       </w:pPr>
+      <w:proofErr w:type="spellStart"/>
       <w:r>
         <w:rPr>
           <w:rFonts w:cstheme="minorHAnsi"/>
+          <w:highlight w:val="yellow"/>
         </w:rPr>
         <w:t>header.php</w:t>
       </w:r>
+      <w:proofErr w:type="spellEnd"/>
       <w:r>
         <w:rPr>
           <w:rFonts w:cstheme="minorHAnsi"/>
+          <w:highlight w:val="yellow"/>
         </w:rPr>
         <w:t>:</w:t>
       </w:r>
@@ -493,8 +532,19 @@
           <w:sz w:val="20"/>
           <w:szCs w:val="20"/>
         </w:rPr>
-        <w:t xml:space="preserve"> Practise</w:t>
-      </w:r>
+        <w:t xml:space="preserve"> </w:t>
+      </w:r>
+      <w:proofErr w:type="spellStart"/>
+      <w:r>
+        <w:rPr>
+          <w:rFonts w:eastAsia="Times New Roman" w:cstheme="minorHAnsi"/>
+          <w:color w:val="6A9955"/>
+          <w:sz w:val="20"/>
+          <w:szCs w:val="20"/>
+        </w:rPr>
+        <w:t>Practise</w:t>
+      </w:r>
+      <w:proofErr w:type="spellEnd"/>
     </w:p>
     <w:p>
       <w:pPr>
@@ -678,6 +728,7 @@
         </w:rPr>
         <w:t xml:space="preserve"> </w:t>
       </w:r>
+      <w:proofErr w:type="spellStart"/>
       <w:r>
         <w:rPr>
           <w:rFonts w:eastAsia="Times New Roman" w:cstheme="minorHAnsi"/>
@@ -687,6 +738,7 @@
         </w:rPr>
         <w:t>language_attributes</w:t>
       </w:r>
+      <w:proofErr w:type="spellEnd"/>
       <w:r>
         <w:rPr>
           <w:rFonts w:eastAsia="Times New Roman" w:cstheme="minorHAnsi"/>
@@ -855,6 +907,7 @@
         </w:rPr>
         <w:t xml:space="preserve"> </w:t>
       </w:r>
+      <w:proofErr w:type="spellStart"/>
       <w:r>
         <w:rPr>
           <w:rFonts w:eastAsia="Times New Roman" w:cstheme="minorHAnsi"/>
@@ -864,6 +917,7 @@
         </w:rPr>
         <w:t>bloginfo</w:t>
       </w:r>
+      <w:proofErr w:type="spellEnd"/>
       <w:r>
         <w:rPr>
           <w:rFonts w:eastAsia="Times New Roman" w:cstheme="minorHAnsi"/>
@@ -1093,8 +1147,19 @@
           <w:sz w:val="20"/>
           <w:szCs w:val="20"/>
         </w:rPr>
-        <w:t>http-equiv</w:t>
-      </w:r>
+        <w:t>http-</w:t>
+      </w:r>
+      <w:proofErr w:type="spellStart"/>
+      <w:r>
+        <w:rPr>
+          <w:rFonts w:eastAsia="Times New Roman" w:cstheme="minorHAnsi"/>
+          <w:color w:val="9CDCFE"/>
+          <w:sz w:val="20"/>
+          <w:szCs w:val="20"/>
+        </w:rPr>
+        <w:t>equiv</w:t>
+      </w:r>
+      <w:proofErr w:type="spellEnd"/>
       <w:r>
         <w:rPr>
           <w:rFonts w:eastAsia="Times New Roman" w:cstheme="minorHAnsi"/>
@@ -1147,7 +1212,27 @@
           <w:sz w:val="20"/>
           <w:szCs w:val="20"/>
         </w:rPr>
-        <w:t>"ie=edge"</w:t>
+        <w:t>"</w:t>
+      </w:r>
+      <w:proofErr w:type="spellStart"/>
+      <w:r>
+        <w:rPr>
+          <w:rFonts w:eastAsia="Times New Roman" w:cstheme="minorHAnsi"/>
+          <w:color w:val="CE9178"/>
+          <w:sz w:val="20"/>
+          <w:szCs w:val="20"/>
+        </w:rPr>
+        <w:t>ie</w:t>
+      </w:r>
+      <w:proofErr w:type="spellEnd"/>
+      <w:r>
+        <w:rPr>
+          <w:rFonts w:eastAsia="Times New Roman" w:cstheme="minorHAnsi"/>
+          <w:color w:val="CE9178"/>
+          <w:sz w:val="20"/>
+          <w:szCs w:val="20"/>
+        </w:rPr>
+        <w:t>=edge"</w:t>
       </w:r>
       <w:r>
         <w:rPr>
@@ -1197,6 +1282,7 @@
         </w:rPr>
         <w:t xml:space="preserve"> </w:t>
       </w:r>
+      <w:proofErr w:type="spellStart"/>
       <w:r>
         <w:rPr>
           <w:rFonts w:eastAsia="Times New Roman" w:cstheme="minorHAnsi"/>
@@ -1206,6 +1292,7 @@
         </w:rPr>
         <w:t>wp_head</w:t>
       </w:r>
+      <w:proofErr w:type="spellEnd"/>
       <w:r>
         <w:rPr>
           <w:rFonts w:eastAsia="Times New Roman" w:cstheme="minorHAnsi"/>
@@ -1385,16 +1472,20 @@
           <w:rFonts w:cstheme="minorHAnsi"/>
         </w:rPr>
       </w:pPr>
+      <w:proofErr w:type="spellStart"/>
       <w:r>
         <w:rPr>
           <w:rFonts w:cstheme="minorHAnsi"/>
+          <w:highlight w:val="yellow"/>
         </w:rPr>
         <w:lastRenderedPageBreak/>
         <w:t>footer.php</w:t>
       </w:r>
+      <w:proofErr w:type="spellEnd"/>
       <w:r>
         <w:rPr>
           <w:rFonts w:cstheme="minorHAnsi"/>
+          <w:highlight w:val="yellow"/>
         </w:rPr>
         <w:t>:</w:t>
       </w:r>
@@ -1519,8 +1610,19 @@
           <w:sz w:val="27"/>
           <w:szCs w:val="27"/>
         </w:rPr>
-        <w:t xml:space="preserve"> Practise</w:t>
-      </w:r>
+        <w:t xml:space="preserve"> </w:t>
+      </w:r>
+      <w:proofErr w:type="spellStart"/>
+      <w:r>
+        <w:rPr>
+          <w:rFonts w:eastAsia="Times New Roman" w:cstheme="minorHAnsi"/>
+          <w:color w:val="6A9955"/>
+          <w:sz w:val="27"/>
+          <w:szCs w:val="27"/>
+        </w:rPr>
+        <w:t>Practise</w:t>
+      </w:r>
+      <w:proofErr w:type="spellEnd"/>
     </w:p>
     <w:p>
       <w:pPr>
@@ -1692,6 +1794,7 @@
         </w:rPr>
         <w:t xml:space="preserve"> </w:t>
       </w:r>
+      <w:proofErr w:type="spellStart"/>
       <w:r>
         <w:rPr>
           <w:rFonts w:eastAsia="Times New Roman" w:cstheme="minorHAnsi"/>
@@ -1701,6 +1804,7 @@
         </w:rPr>
         <w:t>wp_footer</w:t>
       </w:r>
+      <w:proofErr w:type="spellEnd"/>
       <w:r>
         <w:rPr>
           <w:rFonts w:eastAsia="Times New Roman" w:cstheme="minorHAnsi"/>
@@ -1813,15 +1917,19 @@
           <w:rFonts w:cstheme="minorHAnsi"/>
         </w:rPr>
       </w:pPr>
+      <w:proofErr w:type="spellStart"/>
       <w:r>
         <w:rPr>
           <w:rFonts w:cstheme="minorHAnsi"/>
+          <w:highlight w:val="yellow"/>
         </w:rPr>
         <w:t>functions.php</w:t>
       </w:r>
+      <w:proofErr w:type="spellEnd"/>
       <w:r>
         <w:rPr>
           <w:rFonts w:cstheme="minorHAnsi"/>
+          <w:highlight w:val="yellow"/>
         </w:rPr>
         <w:t>:</w:t>
       </w:r>
@@ -1958,8 +2066,19 @@
           <w:sz w:val="27"/>
           <w:szCs w:val="27"/>
         </w:rPr>
-        <w:t xml:space="preserve"> Practise</w:t>
-      </w:r>
+        <w:t xml:space="preserve"> </w:t>
+      </w:r>
+      <w:proofErr w:type="spellStart"/>
+      <w:r>
+        <w:rPr>
+          <w:rFonts w:eastAsia="Times New Roman" w:cstheme="minorHAnsi"/>
+          <w:color w:val="6A9955"/>
+          <w:sz w:val="27"/>
+          <w:szCs w:val="27"/>
+        </w:rPr>
+        <w:t>Practise</w:t>
+      </w:r>
+      <w:proofErr w:type="spellEnd"/>
     </w:p>
     <w:p>
       <w:pPr>
@@ -2000,12 +2119,14 @@
       <w:r>
         <w:rPr>
           <w:rFonts w:cstheme="minorHAnsi"/>
+          <w:highlight w:val="yellow"/>
         </w:rPr>
         <w:t>s</w:t>
       </w:r>
       <w:r>
         <w:rPr>
           <w:rFonts w:cstheme="minorHAnsi"/>
+          <w:highlight w:val="yellow"/>
         </w:rPr>
         <w:t>tyle.css:</w:t>
       </w:r>
@@ -2049,8 +2170,19 @@
           <w:sz w:val="27"/>
           <w:szCs w:val="27"/>
         </w:rPr>
-        <w:t>Theme Name: Practise</w:t>
-      </w:r>
+        <w:t xml:space="preserve">Theme Name: </w:t>
+      </w:r>
+      <w:proofErr w:type="spellStart"/>
+      <w:r>
+        <w:rPr>
+          <w:rFonts w:eastAsia="Times New Roman" w:cstheme="minorHAnsi"/>
+          <w:color w:val="6A9955"/>
+          <w:sz w:val="27"/>
+          <w:szCs w:val="27"/>
+        </w:rPr>
+        <w:t>Practise</w:t>
+      </w:r>
+      <w:proofErr w:type="spellEnd"/>
     </w:p>
     <w:p>
       <w:pPr>
@@ -2302,8 +2434,19 @@
           <w:sz w:val="27"/>
           <w:szCs w:val="27"/>
         </w:rPr>
-        <w:t>Text Domain: practise</w:t>
-      </w:r>
+        <w:t xml:space="preserve">Text Domain: </w:t>
+      </w:r>
+      <w:proofErr w:type="spellStart"/>
+      <w:r>
+        <w:rPr>
+          <w:rFonts w:eastAsia="Times New Roman" w:cstheme="minorHAnsi"/>
+          <w:color w:val="6A9955"/>
+          <w:sz w:val="27"/>
+          <w:szCs w:val="27"/>
+        </w:rPr>
+        <w:t>practise</w:t>
+      </w:r>
+      <w:proofErr w:type="spellEnd"/>
     </w:p>
     <w:p>
       <w:pPr>
@@ -2370,7 +2513,630 @@
     </w:p>
     <w:p>
       <w:pPr>
-        <w:pStyle w:val="ListParagraph"/>
+        <w:rPr>
+          <w:rFonts w:cstheme="minorHAnsi"/>
+        </w:rPr>
+      </w:pPr>
+      <w:r>
+        <w:rPr>
+          <w:rFonts w:cstheme="minorHAnsi"/>
+          <w:highlight w:val="yellow"/>
+        </w:rPr>
+        <w:t>2.</w:t>
+      </w:r>
+      <w:r>
+        <w:rPr>
+          <w:rFonts w:cstheme="minorHAnsi"/>
+          <w:highlight w:val="yellow"/>
+        </w:rPr>
+        <w:t xml:space="preserve">  Theme Support </w:t>
+      </w:r>
+      <w:proofErr w:type="spellStart"/>
+      <w:r>
+        <w:rPr>
+          <w:rFonts w:cstheme="minorHAnsi"/>
+          <w:highlight w:val="yellow"/>
+        </w:rPr>
+        <w:t>f</w:t>
+      </w:r>
+      <w:r>
+        <w:rPr>
+          <w:rFonts w:cstheme="minorHAnsi"/>
+          <w:highlight w:val="yellow"/>
+        </w:rPr>
+        <w:t>unctions.php</w:t>
+      </w:r>
+      <w:proofErr w:type="spellEnd"/>
+      <w:r>
+        <w:rPr>
+          <w:rFonts w:cstheme="minorHAnsi"/>
+        </w:rPr>
+        <w:t>:</w:t>
+      </w:r>
+    </w:p>
+    <w:p>
+      <w:pPr>
+        <w:shd w:val="clear" w:color="auto" w:fill="1E1E1E"/>
+        <w:spacing w:after="0" w:line="360" w:lineRule="atLeast"/>
+        <w:rPr>
+          <w:rFonts w:ascii="Consolas" w:eastAsia="Times New Roman" w:hAnsi="Consolas" w:cs="Times New Roman"/>
+          <w:color w:val="D4D4D4"/>
+          <w:sz w:val="27"/>
+          <w:szCs w:val="27"/>
+        </w:rPr>
+      </w:pPr>
+      <w:r>
+        <w:rPr>
+          <w:rFonts w:ascii="Consolas" w:eastAsia="Times New Roman" w:hAnsi="Consolas" w:cs="Times New Roman"/>
+          <w:color w:val="D4D4D4"/>
+          <w:sz w:val="27"/>
+          <w:szCs w:val="27"/>
+        </w:rPr>
+        <w:t> </w:t>
+      </w:r>
+      <w:r>
+        <w:rPr>
+          <w:rFonts w:ascii="Consolas" w:eastAsia="Times New Roman" w:hAnsi="Consolas" w:cs="Times New Roman"/>
+          <w:color w:val="6A9955"/>
+          <w:sz w:val="27"/>
+          <w:szCs w:val="27"/>
+        </w:rPr>
+        <w:t>/**</w:t>
+      </w:r>
+    </w:p>
+    <w:p>
+      <w:pPr>
+        <w:shd w:val="clear" w:color="auto" w:fill="1E1E1E"/>
+        <w:spacing w:after="0" w:line="360" w:lineRule="atLeast"/>
+        <w:rPr>
+          <w:rFonts w:ascii="Consolas" w:eastAsia="Times New Roman" w:hAnsi="Consolas" w:cs="Times New Roman"/>
+          <w:color w:val="D4D4D4"/>
+          <w:sz w:val="27"/>
+          <w:szCs w:val="27"/>
+        </w:rPr>
+      </w:pPr>
+      <w:r>
+        <w:rPr>
+          <w:rFonts w:ascii="Consolas" w:eastAsia="Times New Roman" w:hAnsi="Consolas" w:cs="Times New Roman"/>
+          <w:color w:val="6A9955"/>
+          <w:sz w:val="27"/>
+          <w:szCs w:val="27"/>
+        </w:rPr>
+        <w:t> * Essential theme supports</w:t>
+      </w:r>
+    </w:p>
+    <w:p>
+      <w:pPr>
+        <w:shd w:val="clear" w:color="auto" w:fill="1E1E1E"/>
+        <w:spacing w:after="0" w:line="360" w:lineRule="atLeast"/>
+        <w:rPr>
+          <w:rFonts w:ascii="Consolas" w:eastAsia="Times New Roman" w:hAnsi="Consolas" w:cs="Times New Roman"/>
+          <w:color w:val="D4D4D4"/>
+          <w:sz w:val="27"/>
+          <w:szCs w:val="27"/>
+        </w:rPr>
+      </w:pPr>
+      <w:r>
+        <w:rPr>
+          <w:rFonts w:ascii="Consolas" w:eastAsia="Times New Roman" w:hAnsi="Consolas" w:cs="Times New Roman"/>
+          <w:color w:val="6A9955"/>
+          <w:sz w:val="27"/>
+          <w:szCs w:val="27"/>
+        </w:rPr>
+        <w:t> */</w:t>
+      </w:r>
+    </w:p>
+    <w:p>
+      <w:pPr>
+        <w:shd w:val="clear" w:color="auto" w:fill="1E1E1E"/>
+        <w:spacing w:after="0" w:line="360" w:lineRule="atLeast"/>
+        <w:rPr>
+          <w:rFonts w:ascii="Consolas" w:eastAsia="Times New Roman" w:hAnsi="Consolas" w:cs="Times New Roman"/>
+          <w:color w:val="D4D4D4"/>
+          <w:sz w:val="27"/>
+          <w:szCs w:val="27"/>
+        </w:rPr>
+      </w:pPr>
+      <w:r>
+        <w:rPr>
+          <w:rFonts w:ascii="Consolas" w:eastAsia="Times New Roman" w:hAnsi="Consolas" w:cs="Times New Roman"/>
+          <w:color w:val="569CD6"/>
+          <w:sz w:val="27"/>
+          <w:szCs w:val="27"/>
+        </w:rPr>
+        <w:t>function</w:t>
+      </w:r>
+      <w:r>
+        <w:rPr>
+          <w:rFonts w:ascii="Consolas" w:eastAsia="Times New Roman" w:hAnsi="Consolas" w:cs="Times New Roman"/>
+          <w:color w:val="D4D4D4"/>
+          <w:sz w:val="27"/>
+          <w:szCs w:val="27"/>
+        </w:rPr>
+        <w:t xml:space="preserve"> </w:t>
+      </w:r>
+      <w:proofErr w:type="spellStart"/>
+      <w:r>
+        <w:rPr>
+          <w:rFonts w:ascii="Consolas" w:eastAsia="Times New Roman" w:hAnsi="Consolas" w:cs="Times New Roman"/>
+          <w:color w:val="DCDCAA"/>
+          <w:sz w:val="27"/>
+          <w:szCs w:val="27"/>
+        </w:rPr>
+        <w:t>theme_setup</w:t>
+      </w:r>
+      <w:proofErr w:type="spellEnd"/>
+      <w:r>
+        <w:rPr>
+          <w:rFonts w:ascii="Consolas" w:eastAsia="Times New Roman" w:hAnsi="Consolas" w:cs="Times New Roman"/>
+          <w:color w:val="D4D4D4"/>
+          <w:sz w:val="27"/>
+          <w:szCs w:val="27"/>
+        </w:rPr>
+        <w:t>(){</w:t>
+      </w:r>
+    </w:p>
+    <w:p>
+      <w:pPr>
+        <w:shd w:val="clear" w:color="auto" w:fill="1E1E1E"/>
+        <w:spacing w:after="0" w:line="360" w:lineRule="atLeast"/>
+        <w:rPr>
+          <w:rFonts w:ascii="Consolas" w:eastAsia="Times New Roman" w:hAnsi="Consolas" w:cs="Times New Roman"/>
+          <w:color w:val="D4D4D4"/>
+          <w:sz w:val="27"/>
+          <w:szCs w:val="27"/>
+        </w:rPr>
+      </w:pPr>
+      <w:r>
+        <w:rPr>
+          <w:rFonts w:ascii="Consolas" w:eastAsia="Times New Roman" w:hAnsi="Consolas" w:cs="Times New Roman"/>
+          <w:color w:val="D4D4D4"/>
+          <w:sz w:val="27"/>
+          <w:szCs w:val="27"/>
+        </w:rPr>
+        <w:t xml:space="preserve">    </w:t>
+      </w:r>
+      <w:r>
+        <w:rPr>
+          <w:rFonts w:ascii="Consolas" w:eastAsia="Times New Roman" w:hAnsi="Consolas" w:cs="Times New Roman"/>
+          <w:color w:val="6A9955"/>
+          <w:sz w:val="27"/>
+          <w:szCs w:val="27"/>
+        </w:rPr>
+        <w:t>/** tag-title **/</w:t>
+      </w:r>
+    </w:p>
+    <w:p>
+      <w:pPr>
+        <w:shd w:val="clear" w:color="auto" w:fill="1E1E1E"/>
+        <w:spacing w:after="0" w:line="360" w:lineRule="atLeast"/>
+        <w:rPr>
+          <w:rFonts w:ascii="Consolas" w:eastAsia="Times New Roman" w:hAnsi="Consolas" w:cs="Times New Roman"/>
+          <w:color w:val="D4D4D4"/>
+          <w:sz w:val="27"/>
+          <w:szCs w:val="27"/>
+        </w:rPr>
+      </w:pPr>
+      <w:r>
+        <w:rPr>
+          <w:rFonts w:ascii="Consolas" w:eastAsia="Times New Roman" w:hAnsi="Consolas" w:cs="Times New Roman"/>
+          <w:color w:val="D4D4D4"/>
+          <w:sz w:val="27"/>
+          <w:szCs w:val="27"/>
+        </w:rPr>
+        <w:t xml:space="preserve">    </w:t>
+      </w:r>
+      <w:proofErr w:type="spellStart"/>
+      <w:r>
+        <w:rPr>
+          <w:rFonts w:ascii="Consolas" w:eastAsia="Times New Roman" w:hAnsi="Consolas" w:cs="Times New Roman"/>
+          <w:color w:val="DCDCAA"/>
+          <w:sz w:val="27"/>
+          <w:szCs w:val="27"/>
+        </w:rPr>
+        <w:t>add_theme_support</w:t>
+      </w:r>
+      <w:proofErr w:type="spellEnd"/>
+      <w:r>
+        <w:rPr>
+          <w:rFonts w:ascii="Consolas" w:eastAsia="Times New Roman" w:hAnsi="Consolas" w:cs="Times New Roman"/>
+          <w:color w:val="D4D4D4"/>
+          <w:sz w:val="27"/>
+          <w:szCs w:val="27"/>
+        </w:rPr>
+        <w:t xml:space="preserve">( </w:t>
+      </w:r>
+      <w:r>
+        <w:rPr>
+          <w:rFonts w:ascii="Consolas" w:eastAsia="Times New Roman" w:hAnsi="Consolas" w:cs="Times New Roman"/>
+          <w:color w:val="CE9178"/>
+          <w:sz w:val="27"/>
+          <w:szCs w:val="27"/>
+        </w:rPr>
+        <w:t>'title-tag'</w:t>
+      </w:r>
+      <w:r>
+        <w:rPr>
+          <w:rFonts w:ascii="Consolas" w:eastAsia="Times New Roman" w:hAnsi="Consolas" w:cs="Times New Roman"/>
+          <w:color w:val="D4D4D4"/>
+          <w:sz w:val="27"/>
+          <w:szCs w:val="27"/>
+        </w:rPr>
+        <w:t xml:space="preserve"> );</w:t>
+      </w:r>
+    </w:p>
+    <w:p>
+      <w:pPr>
+        <w:shd w:val="clear" w:color="auto" w:fill="1E1E1E"/>
+        <w:spacing w:after="0" w:line="360" w:lineRule="atLeast"/>
+        <w:rPr>
+          <w:rFonts w:ascii="Consolas" w:eastAsia="Times New Roman" w:hAnsi="Consolas" w:cs="Times New Roman"/>
+          <w:color w:val="D4D4D4"/>
+          <w:sz w:val="27"/>
+          <w:szCs w:val="27"/>
+        </w:rPr>
+      </w:pPr>
+      <w:r>
+        <w:rPr>
+          <w:rFonts w:ascii="Consolas" w:eastAsia="Times New Roman" w:hAnsi="Consolas" w:cs="Times New Roman"/>
+          <w:color w:val="D4D4D4"/>
+          <w:sz w:val="27"/>
+          <w:szCs w:val="27"/>
+        </w:rPr>
+        <w:t>}</w:t>
+      </w:r>
+    </w:p>
+    <w:p>
+      <w:pPr>
+        <w:shd w:val="clear" w:color="auto" w:fill="1E1E1E"/>
+        <w:spacing w:after="0" w:line="360" w:lineRule="atLeast"/>
+        <w:rPr>
+          <w:rFonts w:ascii="Consolas" w:eastAsia="Times New Roman" w:hAnsi="Consolas" w:cs="Times New Roman"/>
+          <w:color w:val="D4D4D4"/>
+          <w:sz w:val="27"/>
+          <w:szCs w:val="27"/>
+        </w:rPr>
+      </w:pPr>
+      <w:proofErr w:type="spellStart"/>
+      <w:r>
+        <w:rPr>
+          <w:rFonts w:ascii="Consolas" w:eastAsia="Times New Roman" w:hAnsi="Consolas" w:cs="Times New Roman"/>
+          <w:color w:val="DCDCAA"/>
+          <w:sz w:val="27"/>
+          <w:szCs w:val="27"/>
+        </w:rPr>
+        <w:t>add_action</w:t>
+      </w:r>
+      <w:proofErr w:type="spellEnd"/>
+      <w:r>
+        <w:rPr>
+          <w:rFonts w:ascii="Consolas" w:eastAsia="Times New Roman" w:hAnsi="Consolas" w:cs="Times New Roman"/>
+          <w:color w:val="D4D4D4"/>
+          <w:sz w:val="27"/>
+          <w:szCs w:val="27"/>
+        </w:rPr>
+        <w:t>(</w:t>
+      </w:r>
+      <w:r>
+        <w:rPr>
+          <w:rFonts w:ascii="Consolas" w:eastAsia="Times New Roman" w:hAnsi="Consolas" w:cs="Times New Roman"/>
+          <w:color w:val="CE9178"/>
+          <w:sz w:val="27"/>
+          <w:szCs w:val="27"/>
+        </w:rPr>
+        <w:t>'after_setup_theme'</w:t>
+      </w:r>
+      <w:r>
+        <w:rPr>
+          <w:rFonts w:ascii="Consolas" w:eastAsia="Times New Roman" w:hAnsi="Consolas" w:cs="Times New Roman"/>
+          <w:color w:val="D4D4D4"/>
+          <w:sz w:val="27"/>
+          <w:szCs w:val="27"/>
+        </w:rPr>
+        <w:t>,</w:t>
+      </w:r>
+      <w:r>
+        <w:rPr>
+          <w:rFonts w:ascii="Consolas" w:eastAsia="Times New Roman" w:hAnsi="Consolas" w:cs="Times New Roman"/>
+          <w:color w:val="CE9178"/>
+          <w:sz w:val="27"/>
+          <w:szCs w:val="27"/>
+        </w:rPr>
+        <w:t>'</w:t>
+      </w:r>
+      <w:proofErr w:type="spellStart"/>
+      <w:r>
+        <w:rPr>
+          <w:rFonts w:ascii="Consolas" w:eastAsia="Times New Roman" w:hAnsi="Consolas" w:cs="Times New Roman"/>
+          <w:color w:val="CE9178"/>
+          <w:sz w:val="27"/>
+          <w:szCs w:val="27"/>
+        </w:rPr>
+        <w:t>theme_setup</w:t>
+      </w:r>
+      <w:proofErr w:type="spellEnd"/>
+      <w:r>
+        <w:rPr>
+          <w:rFonts w:ascii="Consolas" w:eastAsia="Times New Roman" w:hAnsi="Consolas" w:cs="Times New Roman"/>
+          <w:color w:val="CE9178"/>
+          <w:sz w:val="27"/>
+          <w:szCs w:val="27"/>
+        </w:rPr>
+        <w:t>'</w:t>
+      </w:r>
+      <w:r>
+        <w:rPr>
+          <w:rFonts w:ascii="Consolas" w:eastAsia="Times New Roman" w:hAnsi="Consolas" w:cs="Times New Roman"/>
+          <w:color w:val="D4D4D4"/>
+          <w:sz w:val="27"/>
+          <w:szCs w:val="27"/>
+        </w:rPr>
+        <w:t>);</w:t>
+      </w:r>
+    </w:p>
+    <w:p>
+      <w:pPr>
+        <w:rPr>
+          <w:rFonts w:cstheme="minorHAnsi"/>
+        </w:rPr>
+      </w:pPr>
+      <w:r>
+        <w:rPr>
+          <w:rFonts w:cstheme="minorHAnsi"/>
+          <w:highlight w:val="yellow"/>
+        </w:rPr>
+        <w:t>3.Add Body class with body open:</w:t>
+      </w:r>
+    </w:p>
+    <w:p>
+      <w:pPr>
+        <w:shd w:val="clear" w:color="auto" w:fill="1E1E1E"/>
+        <w:spacing w:after="0" w:line="360" w:lineRule="atLeast"/>
+        <w:rPr>
+          <w:rFonts w:ascii="Consolas" w:eastAsia="Times New Roman" w:hAnsi="Consolas" w:cs="Times New Roman"/>
+          <w:color w:val="D4D4D4"/>
+          <w:sz w:val="27"/>
+          <w:szCs w:val="27"/>
+        </w:rPr>
+      </w:pPr>
+      <w:r>
+        <w:rPr>
+          <w:rFonts w:ascii="Consolas" w:eastAsia="Times New Roman" w:hAnsi="Consolas" w:cs="Times New Roman"/>
+          <w:color w:val="808080"/>
+          <w:sz w:val="27"/>
+          <w:szCs w:val="27"/>
+        </w:rPr>
+        <w:t>&lt;</w:t>
+      </w:r>
+      <w:r>
+        <w:rPr>
+          <w:rFonts w:ascii="Consolas" w:eastAsia="Times New Roman" w:hAnsi="Consolas" w:cs="Times New Roman"/>
+          <w:color w:val="569CD6"/>
+          <w:sz w:val="27"/>
+          <w:szCs w:val="27"/>
+        </w:rPr>
+        <w:t>body</w:t>
+      </w:r>
+      <w:r>
+        <w:rPr>
+          <w:rFonts w:ascii="Consolas" w:eastAsia="Times New Roman" w:hAnsi="Consolas" w:cs="Times New Roman"/>
+          <w:color w:val="D4D4D4"/>
+          <w:sz w:val="27"/>
+          <w:szCs w:val="27"/>
+        </w:rPr>
+        <w:t xml:space="preserve"> </w:t>
+      </w:r>
+      <w:r>
+        <w:rPr>
+          <w:rFonts w:ascii="Consolas" w:eastAsia="Times New Roman" w:hAnsi="Consolas" w:cs="Times New Roman"/>
+          <w:color w:val="569CD6"/>
+          <w:sz w:val="27"/>
+          <w:szCs w:val="27"/>
+        </w:rPr>
+        <w:t>&lt;?php</w:t>
+      </w:r>
+      <w:r>
+        <w:rPr>
+          <w:rFonts w:ascii="Consolas" w:eastAsia="Times New Roman" w:hAnsi="Consolas" w:cs="Times New Roman"/>
+          <w:color w:val="D4D4D4"/>
+          <w:sz w:val="27"/>
+          <w:szCs w:val="27"/>
+        </w:rPr>
+        <w:t xml:space="preserve"> </w:t>
+      </w:r>
+      <w:proofErr w:type="spellStart"/>
+      <w:r>
+        <w:rPr>
+          <w:rFonts w:ascii="Consolas" w:eastAsia="Times New Roman" w:hAnsi="Consolas" w:cs="Times New Roman"/>
+          <w:color w:val="DCDCAA"/>
+          <w:sz w:val="27"/>
+          <w:szCs w:val="27"/>
+        </w:rPr>
+        <w:t>body_class</w:t>
+      </w:r>
+      <w:proofErr w:type="spellEnd"/>
+      <w:r>
+        <w:rPr>
+          <w:rFonts w:ascii="Consolas" w:eastAsia="Times New Roman" w:hAnsi="Consolas" w:cs="Times New Roman"/>
+          <w:color w:val="D4D4D4"/>
+          <w:sz w:val="27"/>
+          <w:szCs w:val="27"/>
+        </w:rPr>
+        <w:t xml:space="preserve">(); </w:t>
+      </w:r>
+      <w:r>
+        <w:rPr>
+          <w:rFonts w:ascii="Consolas" w:eastAsia="Times New Roman" w:hAnsi="Consolas" w:cs="Times New Roman"/>
+          <w:color w:val="569CD6"/>
+          <w:sz w:val="27"/>
+          <w:szCs w:val="27"/>
+        </w:rPr>
+        <w:t>?&gt;</w:t>
+      </w:r>
+      <w:r>
+        <w:rPr>
+          <w:rFonts w:ascii="Consolas" w:eastAsia="Times New Roman" w:hAnsi="Consolas" w:cs="Times New Roman"/>
+          <w:color w:val="808080"/>
+          <w:sz w:val="27"/>
+          <w:szCs w:val="27"/>
+        </w:rPr>
+        <w:t>&gt;</w:t>
+      </w:r>
+    </w:p>
+    <w:p>
+      <w:pPr>
+        <w:shd w:val="clear" w:color="auto" w:fill="1E1E1E"/>
+        <w:spacing w:after="0" w:line="360" w:lineRule="atLeast"/>
+        <w:rPr>
+          <w:rFonts w:ascii="Consolas" w:eastAsia="Times New Roman" w:hAnsi="Consolas" w:cs="Times New Roman"/>
+          <w:color w:val="D4D4D4"/>
+          <w:sz w:val="27"/>
+          <w:szCs w:val="27"/>
+        </w:rPr>
+      </w:pPr>
+      <w:r>
+        <w:rPr>
+          <w:rFonts w:ascii="Consolas" w:eastAsia="Times New Roman" w:hAnsi="Consolas" w:cs="Times New Roman"/>
+          <w:color w:val="D4D4D4"/>
+          <w:sz w:val="27"/>
+          <w:szCs w:val="27"/>
+        </w:rPr>
+        <w:t xml:space="preserve">    </w:t>
+      </w:r>
+      <w:r>
+        <w:rPr>
+          <w:rFonts w:ascii="Consolas" w:eastAsia="Times New Roman" w:hAnsi="Consolas" w:cs="Times New Roman"/>
+          <w:color w:val="569CD6"/>
+          <w:sz w:val="27"/>
+          <w:szCs w:val="27"/>
+        </w:rPr>
+        <w:t>&lt;?php</w:t>
+      </w:r>
+      <w:r>
+        <w:rPr>
+          <w:rFonts w:ascii="Consolas" w:eastAsia="Times New Roman" w:hAnsi="Consolas" w:cs="Times New Roman"/>
+          <w:color w:val="D4D4D4"/>
+          <w:sz w:val="27"/>
+          <w:szCs w:val="27"/>
+        </w:rPr>
+        <w:t xml:space="preserve"> </w:t>
+      </w:r>
+      <w:proofErr w:type="spellStart"/>
+      <w:r>
+        <w:rPr>
+          <w:rFonts w:ascii="Consolas" w:eastAsia="Times New Roman" w:hAnsi="Consolas" w:cs="Times New Roman"/>
+          <w:color w:val="DCDCAA"/>
+          <w:sz w:val="27"/>
+          <w:szCs w:val="27"/>
+        </w:rPr>
+        <w:t>wp_body_open</w:t>
+      </w:r>
+      <w:proofErr w:type="spellEnd"/>
+      <w:r>
+        <w:rPr>
+          <w:rFonts w:ascii="Consolas" w:eastAsia="Times New Roman" w:hAnsi="Consolas" w:cs="Times New Roman"/>
+          <w:color w:val="D4D4D4"/>
+          <w:sz w:val="27"/>
+          <w:szCs w:val="27"/>
+        </w:rPr>
+        <w:t xml:space="preserve">(); </w:t>
+      </w:r>
+      <w:r>
+        <w:rPr>
+          <w:rFonts w:ascii="Consolas" w:eastAsia="Times New Roman" w:hAnsi="Consolas" w:cs="Times New Roman"/>
+          <w:color w:val="569CD6"/>
+          <w:sz w:val="27"/>
+          <w:szCs w:val="27"/>
+        </w:rPr>
+        <w:t>?&gt;</w:t>
+      </w:r>
+    </w:p>
+    <w:p>
+      <w:pPr>
+        <w:shd w:val="clear" w:color="auto" w:fill="1E1E1E"/>
+        <w:spacing w:after="0" w:line="360" w:lineRule="atLeast"/>
+        <w:rPr>
+          <w:rFonts w:ascii="Consolas" w:eastAsia="Times New Roman" w:hAnsi="Consolas" w:cs="Times New Roman"/>
+          <w:color w:val="D4D4D4"/>
+          <w:sz w:val="27"/>
+          <w:szCs w:val="27"/>
+        </w:rPr>
+      </w:pPr>
+      <w:r>
+        <w:rPr>
+          <w:rFonts w:ascii="Consolas" w:eastAsia="Times New Roman" w:hAnsi="Consolas" w:cs="Times New Roman"/>
+          <w:color w:val="D4D4D4"/>
+          <w:sz w:val="27"/>
+          <w:szCs w:val="27"/>
+        </w:rPr>
+        <w:t xml:space="preserve">    </w:t>
+      </w:r>
+      <w:r>
+        <w:rPr>
+          <w:rFonts w:ascii="Consolas" w:eastAsia="Times New Roman" w:hAnsi="Consolas" w:cs="Times New Roman"/>
+          <w:color w:val="808080"/>
+          <w:sz w:val="27"/>
+          <w:szCs w:val="27"/>
+        </w:rPr>
+        <w:t>&lt;</w:t>
+      </w:r>
+      <w:r>
+        <w:rPr>
+          <w:rFonts w:ascii="Consolas" w:eastAsia="Times New Roman" w:hAnsi="Consolas" w:cs="Times New Roman"/>
+          <w:color w:val="569CD6"/>
+          <w:sz w:val="27"/>
+          <w:szCs w:val="27"/>
+        </w:rPr>
+        <w:t>header</w:t>
+      </w:r>
+      <w:r>
+        <w:rPr>
+          <w:rFonts w:ascii="Consolas" w:eastAsia="Times New Roman" w:hAnsi="Consolas" w:cs="Times New Roman"/>
+          <w:color w:val="808080"/>
+          <w:sz w:val="27"/>
+          <w:szCs w:val="27"/>
+        </w:rPr>
+        <w:t>&gt;</w:t>
+      </w:r>
+      <w:r>
+        <w:rPr>
+          <w:rFonts w:ascii="Consolas" w:eastAsia="Times New Roman" w:hAnsi="Consolas" w:cs="Times New Roman"/>
+          <w:color w:val="D4D4D4"/>
+          <w:sz w:val="27"/>
+          <w:szCs w:val="27"/>
+        </w:rPr>
+        <w:t>Header</w:t>
+      </w:r>
+      <w:r>
+        <w:rPr>
+          <w:rFonts w:ascii="Consolas" w:eastAsia="Times New Roman" w:hAnsi="Consolas" w:cs="Times New Roman"/>
+          <w:color w:val="808080"/>
+          <w:sz w:val="27"/>
+          <w:szCs w:val="27"/>
+        </w:rPr>
+        <w:t>&lt;/</w:t>
+      </w:r>
+      <w:r>
+        <w:rPr>
+          <w:rFonts w:ascii="Consolas" w:eastAsia="Times New Roman" w:hAnsi="Consolas" w:cs="Times New Roman"/>
+          <w:color w:val="569CD6"/>
+          <w:sz w:val="27"/>
+          <w:szCs w:val="27"/>
+        </w:rPr>
+        <w:t>header</w:t>
+      </w:r>
+      <w:r>
+        <w:rPr>
+          <w:rFonts w:ascii="Consolas" w:eastAsia="Times New Roman" w:hAnsi="Consolas" w:cs="Times New Roman"/>
+          <w:color w:val="808080"/>
+          <w:sz w:val="27"/>
+          <w:szCs w:val="27"/>
+        </w:rPr>
+        <w:t>&gt;</w:t>
+      </w:r>
+    </w:p>
+    <w:p>
+      <w:pPr>
         <w:rPr>
           <w:rFonts w:cstheme="minorHAnsi"/>
         </w:rPr>

</xml_diff>